<commit_message>
Added more javadocs e la parte di algoritmo al report
</commit_message>
<xml_diff>
--- a/documentation/report.docx
+++ b/documentation/report.docx
@@ -4,7 +4,7 @@
   <w:body>
     <w:p>
       <w:pPr>
-        <w:pStyle w:val="Title"/>
+        <w:pStyle w:val="Titel"/>
         <w:rPr>
           <w:lang w:val="it-IT"/>
         </w:rPr>
@@ -195,7 +195,7 @@
     </w:p>
     <w:p>
       <w:pPr>
-        <w:pStyle w:val="BodyText"/>
+        <w:pStyle w:val="Textkrper"/>
         <w:rPr>
           <w:rFonts w:ascii="Courier New"/>
           <w:sz w:val="28"/>
@@ -205,7 +205,7 @@
     </w:p>
     <w:p>
       <w:pPr>
-        <w:pStyle w:val="ListParagraph"/>
+        <w:pStyle w:val="Listenabsatz"/>
         <w:numPr>
           <w:ilvl w:val="0"/>
           <w:numId w:val="3"/>
@@ -235,7 +235,7 @@
     </w:p>
     <w:p>
       <w:pPr>
-        <w:pStyle w:val="BodyText"/>
+        <w:pStyle w:val="Textkrper"/>
         <w:spacing w:before="72" w:line="249" w:lineRule="auto"/>
         <w:ind w:right="148"/>
         <w:rPr>
@@ -260,7 +260,7 @@
     </w:p>
     <w:p>
       <w:pPr>
-        <w:pStyle w:val="ListParagraph"/>
+        <w:pStyle w:val="Listenabsatz"/>
         <w:numPr>
           <w:ilvl w:val="1"/>
           <w:numId w:val="6"/>
@@ -549,7 +549,7 @@
     </w:p>
     <w:p>
       <w:pPr>
-        <w:pStyle w:val="BodyText"/>
+        <w:pStyle w:val="Textkrper"/>
         <w:spacing w:before="72" w:line="249" w:lineRule="auto"/>
         <w:ind w:right="148"/>
         <w:rPr>
@@ -565,7 +565,7 @@
     </w:p>
     <w:p>
       <w:pPr>
-        <w:pStyle w:val="BodyText"/>
+        <w:pStyle w:val="Textkrper"/>
         <w:spacing w:before="72" w:line="249" w:lineRule="auto"/>
         <w:ind w:right="148"/>
         <w:rPr>
@@ -605,7 +605,7 @@
     </w:p>
     <w:p>
       <w:pPr>
-        <w:pStyle w:val="BodyText"/>
+        <w:pStyle w:val="Textkrper"/>
         <w:spacing w:before="72" w:line="249" w:lineRule="auto"/>
         <w:ind w:right="148"/>
         <w:rPr>
@@ -694,7 +694,7 @@
     </w:p>
     <w:p>
       <w:pPr>
-        <w:pStyle w:val="BodyText"/>
+        <w:pStyle w:val="Textkrper"/>
         <w:spacing w:before="72" w:line="249" w:lineRule="auto"/>
         <w:ind w:right="148"/>
         <w:rPr>
@@ -704,7 +704,7 @@
     </w:p>
     <w:p>
       <w:pPr>
-        <w:pStyle w:val="BodyText"/>
+        <w:pStyle w:val="Textkrper"/>
         <w:spacing w:before="72" w:line="249" w:lineRule="auto"/>
         <w:ind w:right="148"/>
         <w:rPr>
@@ -720,7 +720,7 @@
     </w:p>
     <w:p>
       <w:pPr>
-        <w:pStyle w:val="BodyText"/>
+        <w:pStyle w:val="Textkrper"/>
         <w:spacing w:before="72" w:line="249" w:lineRule="auto"/>
         <w:ind w:right="148"/>
         <w:rPr>
@@ -730,7 +730,7 @@
     </w:p>
     <w:p>
       <w:pPr>
-        <w:pStyle w:val="BodyText"/>
+        <w:pStyle w:val="Textkrper"/>
         <w:spacing w:before="72" w:line="249" w:lineRule="auto"/>
         <w:ind w:right="148"/>
         <w:jc w:val="center"/>
@@ -795,7 +795,7 @@
     </w:p>
     <w:p>
       <w:pPr>
-        <w:pStyle w:val="BodyText"/>
+        <w:pStyle w:val="Textkrper"/>
         <w:spacing w:before="72" w:line="249" w:lineRule="auto"/>
         <w:ind w:left="112" w:right="148" w:firstLine="205"/>
         <w:rPr>
@@ -805,7 +805,7 @@
     </w:p>
     <w:p>
       <w:pPr>
-        <w:pStyle w:val="ListParagraph"/>
+        <w:pStyle w:val="Listenabsatz"/>
         <w:numPr>
           <w:ilvl w:val="0"/>
           <w:numId w:val="9"/>
@@ -877,8 +877,106 @@
         <w:rPr>
           <w:lang w:val="it-IT"/>
         </w:rPr>
-        <w:t xml:space="preserve"> prima che il client si connetti. Il port sul quale il server ascolta è impostato in modo statico col valore 7896. </w:t>
-      </w:r>
+        <w:t xml:space="preserve"> prima che il client si connetti. </w:t>
+      </w:r>
+      <w:r>
+        <w:rPr>
+          <w:lang w:val="it-IT"/>
+        </w:rPr>
+        <w:t xml:space="preserve">Il server crea un’istanza di un oggetto remote che implementa l’interfaccia </w:t>
+      </w:r>
+      <w:proofErr w:type="spellStart"/>
+      <w:r>
+        <w:rPr>
+          <w:lang w:val="it-IT"/>
+        </w:rPr>
+        <w:t>ChatInterface</w:t>
+      </w:r>
+      <w:proofErr w:type="spellEnd"/>
+      <w:r>
+        <w:rPr>
+          <w:lang w:val="it-IT"/>
+        </w:rPr>
+        <w:t xml:space="preserve"> e un’istanza di </w:t>
+      </w:r>
+      <w:proofErr w:type="spellStart"/>
+      <w:r>
+        <w:rPr>
+          <w:lang w:val="it-IT"/>
+        </w:rPr>
+        <w:t>Registry</w:t>
+      </w:r>
+      <w:proofErr w:type="spellEnd"/>
+      <w:r>
+        <w:rPr>
+          <w:lang w:val="it-IT"/>
+        </w:rPr>
+        <w:t xml:space="preserve"> che ascolta sul port 7896. Dopodiché il server associa l’oggetto remote </w:t>
+      </w:r>
+      <w:r>
+        <w:rPr>
+          <w:lang w:val="it-IT"/>
+        </w:rPr>
+        <w:t>con l’istanza</w:t>
+      </w:r>
+      <w:r>
+        <w:rPr>
+          <w:lang w:val="it-IT"/>
+        </w:rPr>
+        <w:t xml:space="preserve"> di </w:t>
+      </w:r>
+      <w:proofErr w:type="spellStart"/>
+      <w:r>
+        <w:rPr>
+          <w:lang w:val="it-IT"/>
+        </w:rPr>
+        <w:t>Registry</w:t>
+      </w:r>
+      <w:proofErr w:type="spellEnd"/>
+      <w:r>
+        <w:rPr>
+          <w:lang w:val="it-IT"/>
+        </w:rPr>
+        <w:t>.</w:t>
+      </w:r>
+      <w:r>
+        <w:rPr>
+          <w:lang w:val="it-IT"/>
+        </w:rPr>
+        <w:t xml:space="preserve"> </w:t>
+      </w:r>
+      <w:r>
+        <w:rPr>
+          <w:lang w:val="it-IT"/>
+        </w:rPr>
+        <w:t xml:space="preserve">Il port sul quale </w:t>
+      </w:r>
+      <w:r>
+        <w:rPr>
+          <w:lang w:val="it-IT"/>
+        </w:rPr>
+        <w:t xml:space="preserve">questa istanza </w:t>
+      </w:r>
+      <w:r>
+        <w:rPr>
+          <w:lang w:val="it-IT"/>
+        </w:rPr>
+        <w:t>ascolta è impostato in modo statico</w:t>
+      </w:r>
+      <w:r>
+        <w:rPr>
+          <w:lang w:val="it-IT"/>
+        </w:rPr>
+        <w:t xml:space="preserve">. </w:t>
+      </w:r>
+    </w:p>
+    <w:p>
+      <w:pPr>
+        <w:spacing w:before="134"/>
+        <w:rPr>
+          <w:lang w:val="it-IT"/>
+        </w:rPr>
+      </w:pPr>
       <w:r>
         <w:rPr>
           <w:lang w:val="it-IT"/>
@@ -895,73 +993,91 @@
         <w:rPr>
           <w:lang w:val="it-IT"/>
         </w:rPr>
-        <w:t xml:space="preserve"> viene chiesto </w:t>
-      </w:r>
-      <w:r>
-        <w:rPr>
-          <w:lang w:val="it-IT"/>
-        </w:rPr>
-        <w:t xml:space="preserve">sia </w:t>
-      </w:r>
-      <w:r>
-        <w:rPr>
-          <w:lang w:val="it-IT"/>
-        </w:rPr>
-        <w:t xml:space="preserve">l’IP </w:t>
-      </w:r>
-      <w:r>
-        <w:rPr>
-          <w:lang w:val="it-IT"/>
-        </w:rPr>
-        <w:t>che la</w:t>
-      </w:r>
-      <w:r>
-        <w:rPr>
-          <w:lang w:val="it-IT"/>
-        </w:rPr>
-        <w:t xml:space="preserve"> porta del server</w:t>
-      </w:r>
-      <w:r>
-        <w:rPr>
-          <w:lang w:val="it-IT"/>
-        </w:rPr>
-        <w:t xml:space="preserve"> (</w:t>
-      </w:r>
-      <w:r>
-        <w:rPr>
-          <w:lang w:val="it-IT"/>
-        </w:rPr>
-        <w:t xml:space="preserve">anche se la porta </w:t>
-      </w:r>
-      <w:r>
-        <w:rPr>
-          <w:lang w:val="it-IT"/>
-        </w:rPr>
-        <w:t>non cambierà ameno che il codice non venga ritoccato</w:t>
-      </w:r>
-      <w:r>
-        <w:rPr>
-          <w:lang w:val="it-IT"/>
-        </w:rPr>
-        <w:t>)</w:t>
-      </w:r>
-      <w:r>
-        <w:rPr>
-          <w:lang w:val="it-IT"/>
-        </w:rPr>
-        <w:t xml:space="preserve">. </w:t>
-      </w:r>
-      <w:r>
-        <w:rPr>
-          <w:lang w:val="it-IT"/>
-        </w:rPr>
-        <w:t xml:space="preserve">Solo adesso l’applicazione client cerca di creare il socket per collegarsi al server. </w:t>
-      </w:r>
-      <w:r>
-        <w:rPr>
-          <w:lang w:val="it-IT"/>
-        </w:rPr>
-        <w:t xml:space="preserve">Se fallisce chiede di nuovo IP e porta. </w:t>
+        <w:t xml:space="preserve"> viene chiesto</w:t>
+      </w:r>
+      <w:r>
+        <w:rPr>
+          <w:lang w:val="it-IT"/>
+        </w:rPr>
+        <w:t xml:space="preserve"> </w:t>
+      </w:r>
+      <w:r>
+        <w:rPr>
+          <w:lang w:val="it-IT"/>
+        </w:rPr>
+        <w:t xml:space="preserve">di scegliere und nickname e di specificare </w:t>
+      </w:r>
+      <w:r>
+        <w:rPr>
+          <w:lang w:val="it-IT"/>
+        </w:rPr>
+        <w:t>l’IP</w:t>
+      </w:r>
+      <w:r>
+        <w:rPr>
+          <w:lang w:val="it-IT"/>
+        </w:rPr>
+        <w:t xml:space="preserve"> del server a cui si vuole connettere</w:t>
+      </w:r>
+      <w:r>
+        <w:rPr>
+          <w:lang w:val="it-IT"/>
+        </w:rPr>
+        <w:t>.</w:t>
+      </w:r>
+      <w:r>
+        <w:rPr>
+          <w:lang w:val="it-IT"/>
+        </w:rPr>
+        <w:t xml:space="preserve"> </w:t>
+      </w:r>
+      <w:r>
+        <w:rPr>
+          <w:lang w:val="it-IT"/>
+        </w:rPr>
+        <w:t xml:space="preserve">Il client invoca un metodo </w:t>
+      </w:r>
+      <w:r>
+        <w:rPr>
+          <w:lang w:val="it-IT"/>
+        </w:rPr>
+        <w:t>dell’oggetto</w:t>
+      </w:r>
+      <w:r>
+        <w:rPr>
+          <w:lang w:val="it-IT"/>
+        </w:rPr>
+        <w:t xml:space="preserve"> remote per passare il suo nickname e la sua IP. Questi dati vengono salvati sul server. </w:t>
+      </w:r>
+      <w:r>
+        <w:rPr>
+          <w:lang w:val="it-IT"/>
+        </w:rPr>
+        <w:t xml:space="preserve">In seguito, il server </w:t>
+      </w:r>
+      <w:r>
+        <w:rPr>
+          <w:lang w:val="it-IT"/>
+        </w:rPr>
+        <w:t>manda</w:t>
+      </w:r>
+      <w:r>
+        <w:rPr>
+          <w:lang w:val="it-IT"/>
+        </w:rPr>
+        <w:t xml:space="preserve"> una notifica a tutti i clienti per </w:t>
+      </w:r>
+      <w:r>
+        <w:rPr>
+          <w:lang w:val="it-IT"/>
+        </w:rPr>
+        <w:t xml:space="preserve">avvertirli </w:t>
+      </w:r>
+      <w:r>
+        <w:rPr>
+          <w:lang w:val="it-IT"/>
+        </w:rPr>
+        <w:t xml:space="preserve">che un nuovo cliente si è connesso alla chat. </w:t>
       </w:r>
     </w:p>
     <w:p>
@@ -975,13 +1091,19 @@
         <w:rPr>
           <w:lang w:val="it-IT"/>
         </w:rPr>
-        <w:t xml:space="preserve">Come descritto sopra il server ascolta </w:t>
-      </w:r>
-      <w:r>
-        <w:rPr>
-          <w:lang w:val="it-IT"/>
-        </w:rPr>
-        <w:t>in continuazione</w:t>
+        <w:t xml:space="preserve">Una limitazione dell’applicazione è che </w:t>
+      </w:r>
+      <w:r>
+        <w:rPr>
+          <w:lang w:val="it-IT"/>
+        </w:rPr>
+        <w:t>i dati di un cliente vengono sovrascritti se un altro utente si connette alla chat con un nickname già registrato</w:t>
+      </w:r>
+      <w:r>
+        <w:rPr>
+          <w:lang w:val="it-IT"/>
+        </w:rPr>
+        <w:t>.</w:t>
       </w:r>
       <w:r>
         <w:rPr>
@@ -993,79 +1115,7 @@
         <w:rPr>
           <w:lang w:val="it-IT"/>
         </w:rPr>
-        <w:t xml:space="preserve">sulla porta 7896 </w:t>
-      </w:r>
-      <w:r>
-        <w:rPr>
-          <w:lang w:val="it-IT"/>
-        </w:rPr>
-        <w:t xml:space="preserve">e </w:t>
-      </w:r>
-      <w:r>
-        <w:rPr>
-          <w:lang w:val="it-IT"/>
-        </w:rPr>
-        <w:t xml:space="preserve">quando un client </w:t>
-      </w:r>
-      <w:r>
-        <w:rPr>
-          <w:lang w:val="it-IT"/>
-        </w:rPr>
-        <w:t xml:space="preserve">si connette, </w:t>
-      </w:r>
-      <w:r>
-        <w:rPr>
-          <w:lang w:val="it-IT"/>
-        </w:rPr>
-        <w:t xml:space="preserve">trasferisce la gestione </w:t>
-      </w:r>
-      <w:r>
-        <w:rPr>
-          <w:lang w:val="it-IT"/>
-        </w:rPr>
-        <w:t>della</w:t>
-      </w:r>
-      <w:r>
-        <w:rPr>
-          <w:lang w:val="it-IT"/>
-        </w:rPr>
-        <w:t xml:space="preserve"> nuov</w:t>
-      </w:r>
-      <w:r>
-        <w:rPr>
-          <w:lang w:val="it-IT"/>
-        </w:rPr>
-        <w:t>a</w:t>
-      </w:r>
-      <w:r>
-        <w:rPr>
-          <w:lang w:val="it-IT"/>
-        </w:rPr>
-        <w:t xml:space="preserve"> connession</w:t>
-      </w:r>
-      <w:r>
-        <w:rPr>
-          <w:lang w:val="it-IT"/>
-        </w:rPr>
-        <w:t>e</w:t>
-      </w:r>
-      <w:r>
-        <w:rPr>
-          <w:lang w:val="it-IT"/>
-        </w:rPr>
-        <w:t xml:space="preserve"> a</w:t>
-      </w:r>
-      <w:r>
-        <w:rPr>
-          <w:lang w:val="it-IT"/>
-        </w:rPr>
-        <w:t xml:space="preserve">d un </w:t>
-      </w:r>
-      <w:r>
-        <w:rPr>
-          <w:lang w:val="it-IT"/>
-        </w:rPr>
-        <w:t>thread separat</w:t>
+        <w:t>Ogni client richiede periodicamente la parte della chat che non ha ancora ricevuto. Questo costituisce un overhead di computazione siccome potrebbe essere il cas</w:t>
       </w:r>
       <w:r>
         <w:rPr>
@@ -1077,43 +1127,89 @@
         <w:rPr>
           <w:lang w:val="it-IT"/>
         </w:rPr>
-        <w:t xml:space="preserve">. </w:t>
-      </w:r>
-      <w:r>
-        <w:rPr>
-          <w:lang w:val="it-IT"/>
-        </w:rPr>
-        <w:t xml:space="preserve">Per tenere traccia delle connessioni il server salva una referenza al thread </w:t>
-      </w:r>
-      <w:r>
-        <w:rPr>
-          <w:lang w:val="it-IT"/>
-        </w:rPr>
-        <w:t>nella lista clientsConnected</w:t>
-      </w:r>
-      <w:r>
-        <w:rPr>
-          <w:lang w:val="it-IT"/>
-        </w:rPr>
-        <w:t xml:space="preserve">. </w:t>
-      </w:r>
-      <w:r>
-        <w:rPr>
-          <w:lang w:val="it-IT"/>
-        </w:rPr>
-        <w:t xml:space="preserve">La prima azione </w:t>
-      </w:r>
-      <w:r>
-        <w:rPr>
-          <w:lang w:val="it-IT"/>
-        </w:rPr>
-        <w:t xml:space="preserve">di </w:t>
-      </w:r>
-      <w:r>
-        <w:rPr>
-          <w:lang w:val="it-IT"/>
-        </w:rPr>
-        <w:t>un</w:t>
+        <w:t xml:space="preserve"> che per la maggior parte delle richieste non ci sono messaggi nuovi.</w:t>
+      </w:r>
+    </w:p>
+    <w:p>
+      <w:pPr>
+        <w:spacing w:before="134"/>
+        <w:rPr>
+          <w:lang w:val="it-IT"/>
+        </w:rPr>
+      </w:pPr>
+      <w:r>
+        <w:rPr>
+          <w:lang w:val="it-IT"/>
+        </w:rPr>
+        <w:t xml:space="preserve">Quando una finestra client </w:t>
+      </w:r>
+      <w:r>
+        <w:rPr>
+          <w:lang w:val="it-IT"/>
+        </w:rPr>
+        <w:t xml:space="preserve">dell’utente X </w:t>
+      </w:r>
+      <w:r>
+        <w:rPr>
+          <w:lang w:val="it-IT"/>
+        </w:rPr>
+        <w:t>viene chiusa</w:t>
+      </w:r>
+      <w:r>
+        <w:rPr>
+          <w:lang w:val="it-IT"/>
+        </w:rPr>
+        <w:t>,</w:t>
+      </w:r>
+      <w:r>
+        <w:rPr>
+          <w:lang w:val="it-IT"/>
+        </w:rPr>
+        <w:t xml:space="preserve"> o un user manda il messaggio “/</w:t>
+      </w:r>
+      <w:proofErr w:type="spellStart"/>
+      <w:r>
+        <w:rPr>
+          <w:lang w:val="it-IT"/>
+        </w:rPr>
+        <w:t>quit</w:t>
+      </w:r>
+      <w:proofErr w:type="spellEnd"/>
+      <w:r>
+        <w:rPr>
+          <w:lang w:val="it-IT"/>
+        </w:rPr>
+        <w:t>”</w:t>
+      </w:r>
+      <w:r>
+        <w:rPr>
+          <w:lang w:val="it-IT"/>
+        </w:rPr>
+        <w:t xml:space="preserve">, </w:t>
+      </w:r>
+      <w:r>
+        <w:rPr>
+          <w:lang w:val="it-IT"/>
+        </w:rPr>
+        <w:t xml:space="preserve">i dati associati al client vengono rimossi </w:t>
+      </w:r>
+      <w:r>
+        <w:rPr>
+          <w:lang w:val="it-IT"/>
+        </w:rPr>
+        <w:t xml:space="preserve">dal server </w:t>
+      </w:r>
+      <w:r>
+        <w:rPr>
+          <w:lang w:val="it-IT"/>
+        </w:rPr>
+        <w:t xml:space="preserve">e l’oggetto remote manda il messaggio </w:t>
+      </w:r>
+      <w:r>
+        <w:rPr>
+          <w:lang w:val="it-IT"/>
+        </w:rPr>
+        <w:t>“&lt;client name&gt;</w:t>
       </w:r>
       <w:r>
         <w:rPr>
@@ -1121,269 +1217,65 @@
         </w:rPr>
         <w:t xml:space="preserve"> </w:t>
       </w:r>
-      <w:r>
-        <w:rPr>
-          <w:lang w:val="it-IT"/>
-        </w:rPr>
-        <w:t xml:space="preserve">thread </w:t>
-      </w:r>
-      <w:r>
-        <w:rPr>
-          <w:lang w:val="it-IT"/>
-        </w:rPr>
-        <w:t xml:space="preserve">Connection </w:t>
-      </w:r>
-      <w:r>
-        <w:rPr>
-          <w:lang w:val="it-IT"/>
-        </w:rPr>
-        <w:t xml:space="preserve">è di </w:t>
-      </w:r>
-      <w:r>
-        <w:rPr>
-          <w:lang w:val="it-IT"/>
-        </w:rPr>
-        <w:t>salvare</w:t>
-      </w:r>
-      <w:r>
-        <w:rPr>
-          <w:lang w:val="it-IT"/>
-        </w:rPr>
-        <w:t xml:space="preserve"> il nickname che viene automaticamente inviato dal client come primo messaggio</w:t>
-      </w:r>
-      <w:r>
-        <w:rPr>
-          <w:lang w:val="it-IT"/>
-        </w:rPr>
-        <w:t>. Il nickname è poi</w:t>
-      </w:r>
-      <w:r>
-        <w:rPr>
-          <w:lang w:val="it-IT"/>
-        </w:rPr>
-        <w:t xml:space="preserve"> accessibile tramite il metodo </w:t>
-      </w:r>
-      <w:r>
-        <w:rPr>
-          <w:lang w:val="it-IT"/>
-        </w:rPr>
-        <w:t>‘</w:t>
-      </w:r>
-      <w:r>
-        <w:rPr>
-          <w:lang w:val="it-IT"/>
-        </w:rPr>
-        <w:t>getClientName</w:t>
-      </w:r>
-      <w:r>
-        <w:rPr>
-          <w:lang w:val="it-IT"/>
-        </w:rPr>
-        <w:t>’</w:t>
-      </w:r>
-      <w:r>
-        <w:rPr>
-          <w:lang w:val="it-IT"/>
-        </w:rPr>
-        <w:t xml:space="preserve"> del</w:t>
-      </w:r>
+      <w:proofErr w:type="spellStart"/>
+      <w:r>
+        <w:rPr>
+          <w:lang w:val="it-IT"/>
+        </w:rPr>
+        <w:t>h</w:t>
+      </w:r>
+      <w:r>
+        <w:rPr>
+          <w:lang w:val="it-IT"/>
+        </w:rPr>
+        <w:t>as</w:t>
+      </w:r>
+      <w:proofErr w:type="spellEnd"/>
       <w:r>
         <w:rPr>
           <w:lang w:val="it-IT"/>
         </w:rPr>
         <w:t xml:space="preserve"> </w:t>
       </w:r>
-      <w:r>
-        <w:rPr>
-          <w:lang w:val="it-IT"/>
-        </w:rPr>
-        <w:t>thread</w:t>
-      </w:r>
-      <w:r>
-        <w:rPr>
-          <w:lang w:val="it-IT"/>
-        </w:rPr>
-        <w:t xml:space="preserve"> </w:t>
-      </w:r>
-      <w:r>
-        <w:rPr>
-          <w:lang w:val="it-IT"/>
-        </w:rPr>
-        <w:t>Connection</w:t>
-      </w:r>
-      <w:r>
-        <w:rPr>
-          <w:lang w:val="it-IT"/>
-        </w:rPr>
-        <w:t xml:space="preserve">. In seguito, il server </w:t>
-      </w:r>
-      <w:r>
-        <w:rPr>
-          <w:lang w:val="it-IT"/>
-        </w:rPr>
-        <w:t>manda</w:t>
-      </w:r>
-      <w:r>
-        <w:rPr>
-          <w:lang w:val="it-IT"/>
-        </w:rPr>
-        <w:t xml:space="preserve"> una notifica a tutti i clienti per </w:t>
-      </w:r>
-      <w:r>
-        <w:rPr>
-          <w:lang w:val="it-IT"/>
-        </w:rPr>
-        <w:t xml:space="preserve">avvertirli </w:t>
-      </w:r>
-      <w:r>
-        <w:rPr>
-          <w:lang w:val="it-IT"/>
-        </w:rPr>
-        <w:t xml:space="preserve">che un nuovo cliente si è connesso alla chat. Una limitazione dell’applicazione è che la scelta di nickname è completamente libera. Perciò non è garantito che i clienti siano identificabili dal loro nickname. </w:t>
-      </w:r>
-      <w:r>
-        <w:rPr>
-          <w:lang w:val="it-IT"/>
-        </w:rPr>
-        <w:t>Ciò nonostante,</w:t>
-      </w:r>
-      <w:r>
-        <w:rPr>
-          <w:lang w:val="it-IT"/>
-        </w:rPr>
-        <w:t xml:space="preserve"> </w:t>
-      </w:r>
-      <w:r>
-        <w:rPr>
-          <w:lang w:val="it-IT"/>
-        </w:rPr>
-        <w:t>il server riesce a distinguere clienti in base al loro indirizzo IP.</w:t>
-      </w:r>
-      <w:r>
-        <w:rPr>
-          <w:lang w:val="it-IT"/>
-        </w:rPr>
-        <w:t xml:space="preserve"> I messaggi provenienti dai clienti vengono trasmessi a tutti i clienti dal thread </w:t>
-      </w:r>
-      <w:r>
-        <w:rPr>
-          <w:lang w:val="it-IT"/>
-        </w:rPr>
-        <w:t xml:space="preserve">Connection </w:t>
-      </w:r>
-      <w:r>
-        <w:rPr>
-          <w:lang w:val="it-IT"/>
-        </w:rPr>
-        <w:t xml:space="preserve">rispettivo </w:t>
-      </w:r>
-      <w:r>
-        <w:rPr>
-          <w:lang w:val="it-IT"/>
-        </w:rPr>
-        <w:t>che gestisce la connessione.</w:t>
-      </w:r>
-      <w:r>
-        <w:rPr>
-          <w:lang w:val="it-IT"/>
-        </w:rPr>
-        <w:t xml:space="preserve"> Questo è possibile grazie alla lista di connessioni ‘clientsConnected’ all’interno della classe ‘TCPServer’.</w:t>
-      </w:r>
-      <w:r>
-        <w:rPr>
-          <w:lang w:val="it-IT"/>
-        </w:rPr>
-        <w:t xml:space="preserve"> Quando una finestra client viene chiusa o un user manda il messaggio “/quit”, un</w:t>
-      </w:r>
-      <w:r>
-        <w:rPr>
-          <w:lang w:val="it-IT"/>
-        </w:rPr>
-        <w:t>a</w:t>
-      </w:r>
-      <w:r>
-        <w:rPr>
-          <w:lang w:val="it-IT"/>
-        </w:rPr>
-        <w:t xml:space="preserve"> </w:t>
-      </w:r>
-      <w:r>
-        <w:rPr>
-          <w:lang w:val="it-IT"/>
-        </w:rPr>
-        <w:t>‘</w:t>
-      </w:r>
-      <w:r>
-        <w:rPr>
-          <w:lang w:val="it-IT"/>
-        </w:rPr>
-        <w:t>EOFException</w:t>
-      </w:r>
-      <w:r>
-        <w:rPr>
-          <w:lang w:val="it-IT"/>
-        </w:rPr>
-        <w:t>’</w:t>
-      </w:r>
-      <w:r>
-        <w:rPr>
-          <w:lang w:val="it-IT"/>
-        </w:rPr>
-        <w:t xml:space="preserve"> viene lanciata</w:t>
-      </w:r>
-      <w:r>
-        <w:rPr>
-          <w:lang w:val="it-IT"/>
-        </w:rPr>
-        <w:t xml:space="preserve">. </w:t>
-      </w:r>
-      <w:r>
-        <w:rPr>
-          <w:lang w:val="it-IT"/>
-        </w:rPr>
-        <w:t>Nel catch block dell’exception</w:t>
-      </w:r>
-      <w:r>
-        <w:rPr>
-          <w:lang w:val="it-IT"/>
-        </w:rPr>
-        <w:t xml:space="preserve"> il server </w:t>
-      </w:r>
-      <w:r>
-        <w:rPr>
-          <w:lang w:val="it-IT"/>
-        </w:rPr>
-        <w:t xml:space="preserve">rimuove la connessione dalla lista </w:t>
-      </w:r>
-      <w:r>
-        <w:rPr>
-          <w:lang w:val="it-IT"/>
-        </w:rPr>
-        <w:t>clientsConnected</w:t>
-      </w:r>
-      <w:r>
-        <w:rPr>
-          <w:lang w:val="it-IT"/>
-        </w:rPr>
-        <w:t xml:space="preserve"> e </w:t>
-      </w:r>
-      <w:r>
-        <w:rPr>
-          <w:lang w:val="it-IT"/>
-        </w:rPr>
-        <w:t>manda il messaggio “&lt;client name&gt;: Has left the chat” a tutti i client che sono ancora online</w:t>
-      </w:r>
-      <w:r>
-        <w:rPr>
-          <w:lang w:val="it-IT"/>
-        </w:rPr>
-        <w:t>.</w:t>
-      </w:r>
-      <w:r>
-        <w:rPr>
-          <w:lang w:val="it-IT"/>
-        </w:rPr>
-        <w:t xml:space="preserve"> Questo atto termina il rapporto tra il cliente che si è disconnesso e il server.</w:t>
+      <w:proofErr w:type="spellStart"/>
+      <w:r>
+        <w:rPr>
+          <w:lang w:val="it-IT"/>
+        </w:rPr>
+        <w:t>left</w:t>
+      </w:r>
+      <w:proofErr w:type="spellEnd"/>
+      <w:r>
+        <w:rPr>
+          <w:lang w:val="it-IT"/>
+        </w:rPr>
+        <w:t xml:space="preserve"> the chat” </w:t>
+      </w:r>
+      <w:r>
+        <w:rPr>
+          <w:lang w:val="it-IT"/>
+        </w:rPr>
+        <w:t xml:space="preserve">per informare tutti gli utenti ancora online del fatto che X </w:t>
+      </w:r>
+      <w:proofErr w:type="spellStart"/>
+      <w:r>
+        <w:rPr>
+          <w:lang w:val="it-IT"/>
+        </w:rPr>
+        <w:t>si</w:t>
+      </w:r>
+      <w:proofErr w:type="spellEnd"/>
+      <w:r>
+        <w:rPr>
+          <w:lang w:val="it-IT"/>
+        </w:rPr>
+        <w:t xml:space="preserve"> è disconnesso dalla chat. </w:t>
+      </w:r>
+      <w:r>
+        <w:rPr>
+          <w:lang w:val="it-IT"/>
+        </w:rPr>
+        <w:t>Questo atto termina il rapporto tra il cliente che si è disconnesso e il server.</w:t>
       </w:r>
     </w:p>
     <w:p>
@@ -1399,7 +1291,7 @@
     </w:p>
     <w:p>
       <w:pPr>
-        <w:pStyle w:val="ListParagraph"/>
+        <w:pStyle w:val="Listenabsatz"/>
         <w:numPr>
           <w:ilvl w:val="0"/>
           <w:numId w:val="9"/>
@@ -1427,20 +1319,180 @@
         </w:tabs>
         <w:spacing w:before="134"/>
         <w:rPr>
+          <w:lang w:val="it-IT"/>
+        </w:rPr>
+      </w:pPr>
+      <w:r>
+        <w:rPr>
+          <w:lang w:val="it-IT"/>
+        </w:rPr>
+        <w:t xml:space="preserve">Durante l’implementazione del progetto </w:t>
+      </w:r>
+      <w:r>
+        <w:rPr>
+          <w:lang w:val="it-IT"/>
+        </w:rPr>
+        <w:t xml:space="preserve">non </w:t>
+      </w:r>
+      <w:r>
+        <w:rPr>
+          <w:lang w:val="it-IT"/>
+        </w:rPr>
+        <w:t xml:space="preserve">siamo stati confrontati con </w:t>
+      </w:r>
+      <w:r>
+        <w:rPr>
+          <w:lang w:val="it-IT"/>
+        </w:rPr>
+        <w:t>tanti</w:t>
+      </w:r>
+      <w:r>
+        <w:rPr>
+          <w:lang w:val="it-IT"/>
+        </w:rPr>
+        <w:t xml:space="preserve"> problemi </w:t>
+      </w:r>
+      <w:r>
+        <w:rPr>
+          <w:lang w:val="it-IT"/>
+        </w:rPr>
+        <w:t>o</w:t>
+      </w:r>
+      <w:r>
+        <w:rPr>
+          <w:lang w:val="it-IT"/>
+        </w:rPr>
+        <w:t xml:space="preserve"> bugs. </w:t>
+      </w:r>
+      <w:r>
+        <w:rPr>
+          <w:lang w:val="it-IT"/>
+        </w:rPr>
+        <w:t>Il maggior problema che abbiamo incontrato era che la</w:t>
+      </w:r>
+      <w:r>
+        <w:rPr>
+          <w:lang w:val="it-IT"/>
+        </w:rPr>
+        <w:t xml:space="preserve"> prima versione </w:t>
+      </w:r>
+      <w:r>
+        <w:rPr>
+          <w:lang w:val="it-IT"/>
+        </w:rPr>
+        <w:t xml:space="preserve">del client </w:t>
+      </w:r>
+      <w:r>
+        <w:rPr>
+          <w:lang w:val="it-IT"/>
+        </w:rPr>
+        <w:t xml:space="preserve">che </w:t>
+      </w:r>
+      <w:r>
+        <w:rPr>
+          <w:lang w:val="it-IT"/>
+        </w:rPr>
+        <w:t>avrebbe dovuto prendere</w:t>
+      </w:r>
+      <w:r>
+        <w:rPr>
+          <w:lang w:val="it-IT"/>
+        </w:rPr>
+        <w:t xml:space="preserve"> solo la parte nuova dei messaggi della chat non funzionava perché il tipo ritornato non era una lista ma un </w:t>
+      </w:r>
+      <w:proofErr w:type="spellStart"/>
+      <w:r>
+        <w:rPr>
+          <w:lang w:val="it-IT"/>
+        </w:rPr>
+        <w:t>View</w:t>
+      </w:r>
+      <w:proofErr w:type="spellEnd"/>
+      <w:r>
+        <w:rPr>
+          <w:lang w:val="it-IT"/>
+        </w:rPr>
+        <w:t xml:space="preserve"> di una lista. Un semplice casting </w:t>
+      </w:r>
+      <w:r>
+        <w:rPr>
+          <w:lang w:val="it-IT"/>
+        </w:rPr>
+        <w:t xml:space="preserve">al tipo </w:t>
+      </w:r>
+      <w:proofErr w:type="spellStart"/>
+      <w:r>
+        <w:rPr>
+          <w:lang w:val="it-IT"/>
+        </w:rPr>
+        <w:t>ArrayList</w:t>
+      </w:r>
+      <w:proofErr w:type="spellEnd"/>
+      <w:r>
+        <w:rPr>
+          <w:lang w:val="it-IT"/>
+        </w:rPr>
+        <w:t xml:space="preserve"> ha risolto il problema. </w:t>
+      </w:r>
+    </w:p>
+    <w:p>
+      <w:pPr>
+        <w:tabs>
+          <w:tab w:val="left" w:pos="5074"/>
+        </w:tabs>
+        <w:spacing w:before="134"/>
+        <w:rPr>
+          <w:lang w:val="it-IT"/>
+        </w:rPr>
+      </w:pPr>
+      <w:r>
+        <w:rPr>
+          <w:lang w:val="it-IT"/>
+        </w:rPr>
+        <w:t xml:space="preserve">In più </w:t>
+      </w:r>
+      <w:r>
+        <w:rPr>
+          <w:lang w:val="it-IT"/>
+        </w:rPr>
+        <w:t>all’inizio</w:t>
+      </w:r>
+      <w:r>
+        <w:rPr>
+          <w:lang w:val="it-IT"/>
+        </w:rPr>
+        <w:t xml:space="preserve"> la connessione falliva  perché mancava il port nella stringa che rappresenta il nome associato all’oggetto </w:t>
+      </w:r>
+      <w:proofErr w:type="spellStart"/>
+      <w:r>
+        <w:rPr>
+          <w:lang w:val="it-IT"/>
+        </w:rPr>
+        <w:t>remot</w:t>
+      </w:r>
+      <w:proofErr w:type="spellEnd"/>
+      <w:r>
+        <w:rPr>
+          <w:lang w:val="it-IT"/>
+        </w:rPr>
+        <w:t>. Una breve ricerca e alcuni esperimenti sono bastati per risolvere questo problema.</w:t>
+      </w:r>
+    </w:p>
+    <w:p>
+      <w:pPr>
+        <w:tabs>
+          <w:tab w:val="left" w:pos="5074"/>
+        </w:tabs>
+        <w:spacing w:before="134"/>
+        <w:rPr>
           <w:sz w:val="16"/>
           <w:lang w:val="it-IT"/>
         </w:rPr>
       </w:pPr>
-      <w:r>
-        <w:rPr>
-          <w:lang w:val="it-IT"/>
-        </w:rPr>
-        <w:t>I vari test eseguiti non hanno riportato alcuna anomalia nel funzionamento del programma, sia lato Client che lato Server.</w:t>
-      </w:r>
-    </w:p>
-    <w:p>
-      <w:pPr>
-        <w:pStyle w:val="ListParagraph"/>
+    </w:p>
+    <w:p>
+      <w:pPr>
+        <w:pStyle w:val="Listenabsatz"/>
         <w:numPr>
           <w:ilvl w:val="0"/>
           <w:numId w:val="9"/>
@@ -1519,7 +1571,7 @@
     </w:p>
     <w:p>
       <w:pPr>
-        <w:pStyle w:val="ListParagraph"/>
+        <w:pStyle w:val="Listenabsatz"/>
         <w:widowControl/>
         <w:numPr>
           <w:ilvl w:val="0"/>
@@ -1548,7 +1600,7 @@
     </w:p>
     <w:p>
       <w:pPr>
-        <w:pStyle w:val="ListParagraph"/>
+        <w:pStyle w:val="Listenabsatz"/>
         <w:widowControl/>
         <w:numPr>
           <w:ilvl w:val="0"/>
@@ -1596,7 +1648,7 @@
     </w:p>
     <w:p>
       <w:pPr>
-        <w:pStyle w:val="ListParagraph"/>
+        <w:pStyle w:val="Listenabsatz"/>
         <w:widowControl/>
         <w:numPr>
           <w:ilvl w:val="0"/>
@@ -1634,7 +1686,7 @@
     </w:p>
     <w:p>
       <w:pPr>
-        <w:pStyle w:val="ListParagraph"/>
+        <w:pStyle w:val="Listenabsatz"/>
         <w:widowControl/>
         <w:numPr>
           <w:ilvl w:val="0"/>
@@ -1707,7 +1759,7 @@
 <w:ftr xmlns:wpc="http://schemas.microsoft.com/office/word/2010/wordprocessingCanvas" xmlns:cx="http://schemas.microsoft.com/office/drawing/2014/chartex" xmlns:cx1="http://schemas.microsoft.com/office/drawing/2015/9/8/chartex" xmlns:cx2="http://schemas.microsoft.com/office/drawing/2015/10/21/chartex" xmlns:cx3="http://schemas.microsoft.com/office/drawing/2016/5/9/chartex" xmlns:cx4="http://schemas.microsoft.com/office/drawing/2016/5/10/chartex" xmlns:cx5="http://schemas.microsoft.com/office/drawing/2016/5/11/chartex" xmlns:cx6="http://schemas.microsoft.com/office/drawing/2016/5/12/chartex" xmlns:cx7="http://schemas.microsoft.com/office/drawing/2016/5/13/chartex" xmlns:cx8="http://schemas.microsoft.com/office/drawing/2016/5/14/chartex" xmlns:mc="http://schemas.openxmlformats.org/markup-compatibility/2006" xmlns:aink="http://schemas.microsoft.com/office/drawing/2016/ink" xmlns:am3d="http://schemas.microsoft.com/office/drawing/2017/model3d" xmlns:o="urn:schemas-microsoft-com:office:office" xmlns:oel="http://schemas.microsoft.com/office/2019/extlst" xmlns:r="http://schemas.openxmlformats.org/officeDocument/2006/relationships" xmlns:m="http://schemas.openxmlformats.org/officeDocument/2006/math" xmlns:v="urn:schemas-microsoft-com:vml" xmlns:wp14="http://schemas.microsoft.com/office/word/2010/wordprocessingDrawing" xmlns:wp="http://schemas.openxmlformats.org/drawingml/2006/wordprocessingDrawing" xmlns:w10="urn:schemas-microsoft-com:office:word" xmlns:w="http://schemas.openxmlformats.org/wordprocessingml/2006/main" xmlns:w14="http://schemas.microsoft.com/office/word/2010/wordml" xmlns:w15="http://schemas.microsoft.com/office/word/2012/wordml" xmlns:w16cex="http://schemas.microsoft.com/office/word/2018/wordml/cex" xmlns:w16cid="http://schemas.microsoft.com/office/word/2016/wordml/cid" xmlns:w16="http://schemas.microsoft.com/office/word/2018/wordml" xmlns:w16sdtdh="http://schemas.microsoft.com/office/word/2020/wordml/sdtdatahash" xmlns:w16se="http://schemas.microsoft.com/office/word/2015/wordml/symex" xmlns:wpg="http://schemas.microsoft.com/office/word/2010/wordprocessingGroup" xmlns:wpi="http://schemas.microsoft.com/office/word/2010/wordprocessingInk" xmlns:wne="http://schemas.microsoft.com/office/word/2006/wordml" xmlns:wps="http://schemas.microsoft.com/office/word/2010/wordprocessingShape" mc:Ignorable="w14 w15 w16se w16cid w16 w16cex w16sdtdh wp14">
   <w:p>
     <w:pPr>
-      <w:pStyle w:val="BodyText"/>
+      <w:pStyle w:val="Textkrper"/>
       <w:spacing w:line="14" w:lineRule="auto"/>
     </w:pPr>
     <w:r>
@@ -1774,7 +1826,7 @@
                       <w:txbxContent>
                         <w:p>
                           <w:pPr>
-                            <w:pStyle w:val="BodyText"/>
+                            <w:pStyle w:val="Textkrper"/>
                             <w:spacing w:before="17"/>
                             <w:ind w:left="60"/>
                           </w:pPr>
@@ -1825,7 +1877,7 @@
                 <w:txbxContent>
                   <w:p>
                     <w:pPr>
-                      <w:pStyle w:val="BodyText"/>
+                      <w:pStyle w:val="Textkrper"/>
                       <w:spacing w:before="17"/>
                       <w:ind w:left="60"/>
                     </w:pPr>
@@ -3713,16 +3765,16 @@
     <w:lsdException w:name="Unresolved Mention" w:semiHidden="1" w:unhideWhenUsed="1"/>
     <w:lsdException w:name="Smart Link" w:semiHidden="1" w:unhideWhenUsed="1"/>
   </w:latentStyles>
-  <w:style w:type="paragraph" w:default="1" w:styleId="Normal">
+  <w:style w:type="paragraph" w:default="1" w:styleId="Standard">
     <w:name w:val="Normal"/>
     <w:qFormat/>
     <w:rPr>
       <w:rFonts w:ascii="Times New Roman" w:eastAsia="Times New Roman" w:hAnsi="Times New Roman" w:cs="Times New Roman"/>
     </w:rPr>
   </w:style>
-  <w:style w:type="paragraph" w:styleId="Heading1">
+  <w:style w:type="paragraph" w:styleId="berschrift1">
     <w:name w:val="heading 1"/>
-    <w:basedOn w:val="Normal"/>
+    <w:basedOn w:val="Standard"/>
     <w:uiPriority w:val="9"/>
     <w:qFormat/>
     <w:pPr>
@@ -3736,13 +3788,13 @@
       <w:szCs w:val="26"/>
     </w:rPr>
   </w:style>
-  <w:style w:type="character" w:default="1" w:styleId="DefaultParagraphFont">
+  <w:style w:type="character" w:default="1" w:styleId="Absatz-Standardschriftart">
     <w:name w:val="Default Paragraph Font"/>
     <w:uiPriority w:val="1"/>
     <w:semiHidden/>
     <w:unhideWhenUsed/>
   </w:style>
-  <w:style w:type="table" w:default="1" w:styleId="TableNormal">
+  <w:style w:type="table" w:default="1" w:styleId="NormaleTabelle">
     <w:name w:val="Normal Table"/>
     <w:uiPriority w:val="99"/>
     <w:semiHidden/>
@@ -3757,7 +3809,7 @@
       </w:tblCellMar>
     </w:tblPr>
   </w:style>
-  <w:style w:type="numbering" w:default="1" w:styleId="NoList">
+  <w:style w:type="numbering" w:default="1" w:styleId="KeineListe">
     <w:name w:val="No List"/>
     <w:uiPriority w:val="99"/>
     <w:semiHidden/>
@@ -3779,9 +3831,9 @@
       </w:tblCellMar>
     </w:tblPr>
   </w:style>
-  <w:style w:type="paragraph" w:styleId="BodyText">
+  <w:style w:type="paragraph" w:styleId="Textkrper">
     <w:name w:val="Body Text"/>
-    <w:basedOn w:val="Normal"/>
+    <w:basedOn w:val="Standard"/>
     <w:uiPriority w:val="1"/>
     <w:qFormat/>
     <w:rPr>
@@ -3789,9 +3841,9 @@
       <w:szCs w:val="20"/>
     </w:rPr>
   </w:style>
-  <w:style w:type="paragraph" w:styleId="Title">
+  <w:style w:type="paragraph" w:styleId="Titel">
     <w:name w:val="Title"/>
-    <w:basedOn w:val="Normal"/>
+    <w:basedOn w:val="Standard"/>
     <w:uiPriority w:val="10"/>
     <w:qFormat/>
     <w:pPr>
@@ -3804,9 +3856,9 @@
       <w:szCs w:val="48"/>
     </w:rPr>
   </w:style>
-  <w:style w:type="paragraph" w:styleId="ListParagraph">
+  <w:style w:type="paragraph" w:styleId="Listenabsatz">
     <w:name w:val="List Paragraph"/>
-    <w:basedOn w:val="Normal"/>
+    <w:basedOn w:val="Standard"/>
     <w:uiPriority w:val="34"/>
     <w:qFormat/>
     <w:pPr>
@@ -3816,7 +3868,7 @@
   </w:style>
   <w:style w:type="paragraph" w:customStyle="1" w:styleId="TableParagraph">
     <w:name w:val="Table Paragraph"/>
-    <w:basedOn w:val="Normal"/>
+    <w:basedOn w:val="Standard"/>
     <w:uiPriority w:val="1"/>
     <w:qFormat/>
     <w:pPr>
@@ -3825,7 +3877,7 @@
   </w:style>
   <w:style w:type="character" w:styleId="Hyperlink">
     <w:name w:val="Hyperlink"/>
-    <w:basedOn w:val="DefaultParagraphFont"/>
+    <w:basedOn w:val="Absatz-Standardschriftart"/>
     <w:uiPriority w:val="99"/>
     <w:unhideWhenUsed/>
     <w:rsid w:val="00EE69BC"/>
@@ -3834,9 +3886,9 @@
       <w:u w:val="single"/>
     </w:rPr>
   </w:style>
-  <w:style w:type="character" w:styleId="UnresolvedMention">
+  <w:style w:type="character" w:styleId="NichtaufgelsteErwhnung">
     <w:name w:val="Unresolved Mention"/>
-    <w:basedOn w:val="DefaultParagraphFont"/>
+    <w:basedOn w:val="Absatz-Standardschriftart"/>
     <w:uiPriority w:val="99"/>
     <w:semiHidden/>
     <w:unhideWhenUsed/>
@@ -3846,9 +3898,9 @@
       <w:shd w:val="clear" w:color="auto" w:fill="E1DFDD"/>
     </w:rPr>
   </w:style>
-  <w:style w:type="paragraph" w:styleId="NormalWeb">
+  <w:style w:type="paragraph" w:styleId="StandardWeb">
     <w:name w:val="Normal (Web)"/>
-    <w:basedOn w:val="Normal"/>
+    <w:basedOn w:val="Standard"/>
     <w:uiPriority w:val="99"/>
     <w:semiHidden/>
     <w:unhideWhenUsed/>

</xml_diff>